<commit_message>
Cambios en la memoria
</commit_message>
<xml_diff>
--- a/Otros/MEMORIA.docx
+++ b/Otros/MEMORIA.docx
@@ -22,6 +22,7 @@
           <w:szCs w:val="72"/>
         </w:rPr>
       </w:pPr>
+      <w:bookmarkStart w:id="0" w:name="_Hlk198398629"/>
       <w:r>
         <w:rPr>
           <w:rFonts w:ascii="Times New Roman" w:hAnsi="Times New Roman" w:cs="Times New Roman"/>
@@ -31,6 +32,7 @@
         </w:rPr>
         <w:t>MEMORIA</w:t>
       </w:r>
+      <w:bookmarkEnd w:id="0"/>
     </w:p>
     <w:p>
       <w:pPr>
@@ -59,7 +61,7 @@
           <w:noProof/>
         </w:rPr>
         <w:drawing>
-          <wp:inline distT="0" distB="0" distL="0" distR="0" wp14:anchorId="4796A423" wp14:editId="4ABEDF34">
+          <wp:inline distT="0" distB="0" distL="0" distR="0" wp14:anchorId="4796A423" wp14:editId="3493E12C">
             <wp:extent cx="5400040" cy="4317365"/>
             <wp:effectExtent l="0" t="0" r="0" b="6985"/>
             <wp:docPr id="1" name="Imagen 1"/>
@@ -70,7 +72,7 @@
               <a:graphicData uri="http://schemas.openxmlformats.org/drawingml/2006/picture">
                 <pic:pic xmlns:pic="http://schemas.openxmlformats.org/drawingml/2006/picture">
                   <pic:nvPicPr>
-                    <pic:cNvPr id="1" name=""/>
+                    <pic:cNvPr id="1" name="Imagen 1"/>
                     <pic:cNvPicPr/>
                   </pic:nvPicPr>
                   <pic:blipFill>
@@ -120,6 +122,7 @@
                 <w:szCs w:val="24"/>
               </w:rPr>
             </w:pPr>
+            <w:bookmarkStart w:id="1" w:name="_Hlk198398595"/>
             <w:r>
               <w:rPr>
                 <w:rFonts w:ascii="Times New Roman" w:hAnsi="Times New Roman" w:cs="Times New Roman"/>
@@ -260,38 +263,14 @@
                 <w:szCs w:val="24"/>
                 <w:shd w:val="clear" w:color="auto" w:fill="FFFFFF"/>
               </w:rPr>
-              <w:t>David Díaz Gregorio</w:t>
-            </w:r>
-          </w:p>
-        </w:tc>
-      </w:tr>
-      <w:tr>
-        <w:tc>
-          <w:tcPr>
-            <w:tcW w:w="8494" w:type="dxa"/>
-          </w:tcPr>
-          <w:p>
-            <w:pPr>
-              <w:rPr>
-                <w:rFonts w:ascii="Times New Roman" w:hAnsi="Times New Roman" w:cs="Times New Roman"/>
-                <w:sz w:val="24"/>
-                <w:szCs w:val="24"/>
-              </w:rPr>
-            </w:pPr>
-            <w:r>
-              <w:rPr>
-                <w:rFonts w:ascii="Times New Roman" w:hAnsi="Times New Roman" w:cs="Times New Roman"/>
-                <w:color w:val="1D2125"/>
-                <w:sz w:val="24"/>
-                <w:szCs w:val="24"/>
-                <w:shd w:val="clear" w:color="auto" w:fill="FFFFFF"/>
-              </w:rPr>
               <w:t>Antonio García Rodrigo</w:t>
             </w:r>
           </w:p>
         </w:tc>
       </w:tr>
+      <w:bookmarkEnd w:id="1"/>
     </w:tbl>
+    <w:p/>
     <w:p/>
     <w:p/>
     <w:p>
@@ -326,6 +305,9 @@
         <w:jc w:val="center"/>
       </w:pPr>
       <w:r>
+        <w:rPr>
+          <w:noProof/>
+        </w:rPr>
         <w:drawing>
           <wp:inline distT="0" distB="0" distL="0" distR="0" wp14:anchorId="48BC1318" wp14:editId="280CC852">
             <wp:extent cx="5400040" cy="4519295"/>
@@ -364,6 +346,7 @@
       </w:r>
     </w:p>
     <w:p>
+      <w:bookmarkStart w:id="2" w:name="_Hlk198409976"/>
       <w:r>
         <w:t>Tablas:</w:t>
       </w:r>
@@ -733,14 +716,12 @@
         </w:rPr>
         <w:t xml:space="preserve"> del </w:t>
       </w:r>
-      <w:proofErr w:type="spellStart"/>
       <w:r>
         <w:rPr>
           <w:lang w:val="en-US"/>
         </w:rPr>
         <w:t>Usuario</w:t>
       </w:r>
-      <w:proofErr w:type="spellEnd"/>
     </w:p>
     <w:p>
       <w:pPr>
@@ -839,10 +820,7 @@
       </w:r>
       <w:proofErr w:type="spellEnd"/>
       <w:r>
-        <w:t xml:space="preserve">): identificador único de un </w:t>
-      </w:r>
-      <w:r>
-        <w:t>chat</w:t>
+        <w:t>): identificador único de un chat</w:t>
       </w:r>
     </w:p>
     <w:p>
@@ -854,31 +832,94 @@
         </w:numPr>
       </w:pPr>
       <w:r>
-        <w:t>Usuario1</w:t>
-      </w:r>
-      <w:r>
+        <w:t>Usuario1 (</w:t>
+      </w:r>
+      <w:proofErr w:type="spellStart"/>
+      <w:r>
+        <w:t>Integer</w:t>
+      </w:r>
+      <w:proofErr w:type="spellEnd"/>
+      <w:r>
+        <w:t xml:space="preserve">): identificador de un usuario </w:t>
+      </w:r>
+    </w:p>
+    <w:p>
+      <w:pPr>
+        <w:pStyle w:val="Prrafodelista"/>
+        <w:numPr>
+          <w:ilvl w:val="1"/>
+          <w:numId w:val="1"/>
+        </w:numPr>
+        <w:rPr>
+          <w:lang w:val="en-US"/>
+        </w:rPr>
+      </w:pPr>
+      <w:r>
+        <w:rPr>
+          <w:lang w:val="en-US"/>
+        </w:rPr>
+        <w:t>Usuario2</w:t>
+      </w:r>
+      <w:r>
+        <w:rPr>
+          <w:lang w:val="en-US"/>
+        </w:rPr>
         <w:t xml:space="preserve"> (</w:t>
       </w:r>
-      <w:proofErr w:type="spellStart"/>
-      <w:r>
-        <w:t>string</w:t>
-      </w:r>
-      <w:proofErr w:type="spellEnd"/>
-      <w:r>
+      <w:r>
+        <w:rPr>
+          <w:lang w:val="en-US"/>
+        </w:rPr>
+        <w:t>Integer</w:t>
+      </w:r>
+      <w:r>
+        <w:rPr>
+          <w:lang w:val="en-US"/>
+        </w:rPr>
         <w:t xml:space="preserve">): </w:t>
       </w:r>
-      <w:r>
+      <w:proofErr w:type="spellStart"/>
+      <w:r>
+        <w:rPr>
+          <w:lang w:val="en-US"/>
+        </w:rPr>
         <w:t>identificador</w:t>
       </w:r>
-      <w:r>
-        <w:t xml:space="preserve"> de</w:t>
-      </w:r>
-      <w:r>
-        <w:t xml:space="preserve"> un</w:t>
-      </w:r>
-      <w:r>
-        <w:t xml:space="preserve"> usuario </w:t>
-      </w:r>
+      <w:proofErr w:type="spellEnd"/>
+      <w:r>
+        <w:rPr>
+          <w:lang w:val="en-US"/>
+        </w:rPr>
+        <w:t xml:space="preserve"> del</w:t>
+      </w:r>
+      <w:r>
+        <w:rPr>
+          <w:lang w:val="en-US"/>
+        </w:rPr>
+        <w:t xml:space="preserve"> </w:t>
+      </w:r>
+      <w:proofErr w:type="spellStart"/>
+      <w:r>
+        <w:rPr>
+          <w:lang w:val="en-US"/>
+        </w:rPr>
+        <w:t>otro</w:t>
+      </w:r>
+      <w:proofErr w:type="spellEnd"/>
+      <w:r>
+        <w:rPr>
+          <w:lang w:val="en-US"/>
+        </w:rPr>
+        <w:t xml:space="preserve"> </w:t>
+      </w:r>
+      <w:proofErr w:type="spellStart"/>
+      <w:r>
+        <w:rPr>
+          <w:lang w:val="en-US"/>
+        </w:rPr>
+        <w:t>usuario</w:t>
+      </w:r>
+      <w:proofErr w:type="spellEnd"/>
     </w:p>
     <w:p>
       <w:pPr>
@@ -887,78 +928,6 @@
           <w:ilvl w:val="1"/>
           <w:numId w:val="1"/>
         </w:numPr>
-        <w:rPr>
-          <w:lang w:val="en-US"/>
-        </w:rPr>
-      </w:pPr>
-      <w:r>
-        <w:rPr>
-          <w:lang w:val="en-US"/>
-        </w:rPr>
-        <w:t>Usuario2</w:t>
-      </w:r>
-      <w:r>
-        <w:rPr>
-          <w:lang w:val="en-US"/>
-        </w:rPr>
-        <w:t xml:space="preserve"> (string): </w:t>
-      </w:r>
-      <w:proofErr w:type="spellStart"/>
-      <w:r>
-        <w:rPr>
-          <w:lang w:val="en-US"/>
-        </w:rPr>
-        <w:t>identificador</w:t>
-      </w:r>
-      <w:proofErr w:type="spellEnd"/>
-      <w:r>
-        <w:rPr>
-          <w:lang w:val="en-US"/>
-        </w:rPr>
-        <w:t xml:space="preserve"> del</w:t>
-      </w:r>
-      <w:r>
-        <w:rPr>
-          <w:lang w:val="en-US"/>
-        </w:rPr>
-        <w:t xml:space="preserve"> </w:t>
-      </w:r>
-      <w:proofErr w:type="spellStart"/>
-      <w:r>
-        <w:rPr>
-          <w:lang w:val="en-US"/>
-        </w:rPr>
-        <w:t>otro</w:t>
-      </w:r>
-      <w:proofErr w:type="spellEnd"/>
-      <w:r>
-        <w:rPr>
-          <w:lang w:val="en-US"/>
-        </w:rPr>
-        <w:t xml:space="preserve"> </w:t>
-      </w:r>
-      <w:proofErr w:type="spellStart"/>
-      <w:r>
-        <w:rPr>
-          <w:lang w:val="en-US"/>
-        </w:rPr>
-        <w:t>u</w:t>
-      </w:r>
-      <w:r>
-        <w:rPr>
-          <w:lang w:val="en-US"/>
-        </w:rPr>
-        <w:t>suario</w:t>
-      </w:r>
-      <w:proofErr w:type="spellEnd"/>
-    </w:p>
-    <w:p>
-      <w:pPr>
-        <w:pStyle w:val="Prrafodelista"/>
-        <w:numPr>
-          <w:ilvl w:val="1"/>
-          <w:numId w:val="1"/>
-        </w:numPr>
       </w:pPr>
       <w:r>
         <w:t>Producto</w:t>
@@ -968,7 +937,7 @@
       </w:r>
       <w:proofErr w:type="spellStart"/>
       <w:r>
-        <w:t>string</w:t>
+        <w:t>Integer</w:t>
       </w:r>
       <w:proofErr w:type="spellEnd"/>
       <w:r>
@@ -993,17 +962,118 @@
     </w:p>
     <w:p>
       <w:r>
-        <w:t xml:space="preserve">Propósito: guardar la información de los </w:t>
-      </w:r>
-      <w:r>
-        <w:t>mensajes</w:t>
-      </w:r>
-      <w:r>
+        <w:t>Propósito: guardar la información de los mensajes de los chats</w:t>
+      </w:r>
+    </w:p>
+    <w:p>
+      <w:pPr>
+        <w:pStyle w:val="Prrafodelista"/>
+        <w:numPr>
+          <w:ilvl w:val="1"/>
+          <w:numId w:val="2"/>
+        </w:numPr>
+      </w:pPr>
+      <w:r>
+        <w:t>Id (</w:t>
+      </w:r>
+      <w:proofErr w:type="spellStart"/>
+      <w:r>
+        <w:t>integer</w:t>
+      </w:r>
+      <w:proofErr w:type="spellEnd"/>
+      <w:r>
+        <w:t>): identificador único de un mensaje</w:t>
+      </w:r>
+    </w:p>
+    <w:p>
+      <w:pPr>
+        <w:pStyle w:val="Prrafodelista"/>
+        <w:numPr>
+          <w:ilvl w:val="1"/>
+          <w:numId w:val="2"/>
+        </w:numPr>
+      </w:pPr>
+      <w:proofErr w:type="spellStart"/>
+      <w:r>
+        <w:t>ChatId</w:t>
+      </w:r>
+      <w:proofErr w:type="spellEnd"/>
+      <w:r>
+        <w:t xml:space="preserve"> (</w:t>
+      </w:r>
+      <w:proofErr w:type="spellStart"/>
+      <w:r>
+        <w:t>integer</w:t>
+      </w:r>
+      <w:proofErr w:type="spellEnd"/>
+      <w:r>
+        <w:t>): identificador del chat al que pertenece</w:t>
+      </w:r>
+    </w:p>
+    <w:p>
+      <w:pPr>
+        <w:pStyle w:val="Prrafodelista"/>
+        <w:numPr>
+          <w:ilvl w:val="1"/>
+          <w:numId w:val="2"/>
+        </w:numPr>
+        <w:rPr>
+          <w:lang w:val="en-US"/>
+        </w:rPr>
+      </w:pPr>
+      <w:proofErr w:type="spellStart"/>
+      <w:r>
+        <w:rPr>
+          <w:lang w:val="en-US"/>
+        </w:rPr>
+        <w:t>SenderId</w:t>
+      </w:r>
+      <w:proofErr w:type="spellEnd"/>
+      <w:r>
+        <w:rPr>
+          <w:lang w:val="en-US"/>
+        </w:rPr>
+        <w:t xml:space="preserve"> (</w:t>
+      </w:r>
+      <w:proofErr w:type="spellStart"/>
+      <w:r>
+        <w:t>integer</w:t>
+      </w:r>
+      <w:proofErr w:type="spellEnd"/>
+      <w:r>
+        <w:rPr>
+          <w:lang w:val="en-US"/>
+        </w:rPr>
+        <w:t xml:space="preserve">): </w:t>
+      </w:r>
+      <w:proofErr w:type="spellStart"/>
+      <w:r>
+        <w:rPr>
+          <w:lang w:val="en-US"/>
+        </w:rPr>
+        <w:t>identificador</w:t>
+      </w:r>
+      <w:proofErr w:type="spellEnd"/>
+      <w:r>
+        <w:rPr>
+          <w:lang w:val="en-US"/>
+        </w:rPr>
+        <w:t xml:space="preserve"> del</w:t>
+      </w:r>
+      <w:r>
+        <w:rPr>
+          <w:lang w:val="en-US"/>
+        </w:rPr>
         <w:t xml:space="preserve"> </w:t>
       </w:r>
-      <w:r>
-        <w:t>de los chats</w:t>
-      </w:r>
+      <w:proofErr w:type="spellStart"/>
+      <w:r>
+        <w:rPr>
+          <w:lang w:val="en-US"/>
+        </w:rPr>
+        <w:t>remitente</w:t>
+      </w:r>
+      <w:proofErr w:type="spellEnd"/>
     </w:p>
     <w:p>
       <w:pPr>
@@ -1014,139 +1084,24 @@
         </w:numPr>
       </w:pPr>
       <w:r>
-        <w:t>Id (</w:t>
-      </w:r>
-      <w:proofErr w:type="spellStart"/>
-      <w:r>
-        <w:t>integer</w:t>
-      </w:r>
-      <w:proofErr w:type="spellEnd"/>
-      <w:r>
-        <w:t xml:space="preserve">): identificador único de un </w:t>
-      </w:r>
-      <w:r>
-        <w:t>mensaje</w:t>
-      </w:r>
-    </w:p>
-    <w:p>
-      <w:pPr>
-        <w:pStyle w:val="Prrafodelista"/>
-        <w:numPr>
-          <w:ilvl w:val="1"/>
-          <w:numId w:val="2"/>
-        </w:numPr>
-      </w:pPr>
-      <w:proofErr w:type="spellStart"/>
-      <w:r>
-        <w:t>ChatId</w:t>
-      </w:r>
-      <w:proofErr w:type="spellEnd"/>
+        <w:t>Contenido</w:t>
+      </w:r>
       <w:r>
         <w:t xml:space="preserve"> (</w:t>
       </w:r>
       <w:proofErr w:type="spellStart"/>
       <w:r>
-        <w:t>integer</w:t>
-      </w:r>
-      <w:proofErr w:type="spellEnd"/>
-      <w:r>
-        <w:t>): identificador d</w:t>
-      </w:r>
-      <w:r>
-        <w:t>el chat al que pertenece</w:t>
-      </w:r>
-    </w:p>
-    <w:p>
-      <w:pPr>
-        <w:pStyle w:val="Prrafodelista"/>
-        <w:numPr>
-          <w:ilvl w:val="1"/>
-          <w:numId w:val="2"/>
-        </w:numPr>
-        <w:rPr>
-          <w:lang w:val="en-US"/>
-        </w:rPr>
-      </w:pPr>
-      <w:proofErr w:type="spellStart"/>
-      <w:r>
-        <w:rPr>
-          <w:lang w:val="en-US"/>
-        </w:rPr>
-        <w:t>SenderId</w:t>
-      </w:r>
-      <w:proofErr w:type="spellEnd"/>
-      <w:r>
-        <w:rPr>
-          <w:lang w:val="en-US"/>
-        </w:rPr>
-        <w:t xml:space="preserve"> (</w:t>
-      </w:r>
-      <w:proofErr w:type="spellStart"/>
-      <w:r>
-        <w:t>integer</w:t>
-      </w:r>
-      <w:proofErr w:type="spellEnd"/>
-      <w:r>
-        <w:rPr>
-          <w:lang w:val="en-US"/>
-        </w:rPr>
+        <w:t>string</w:t>
+      </w:r>
+      <w:proofErr w:type="spellEnd"/>
+      <w:r>
         <w:t xml:space="preserve">): </w:t>
       </w:r>
-      <w:proofErr w:type="spellStart"/>
-      <w:r>
-        <w:rPr>
-          <w:lang w:val="en-US"/>
-        </w:rPr>
-        <w:t>identificador</w:t>
-      </w:r>
-      <w:proofErr w:type="spellEnd"/>
-      <w:r>
-        <w:rPr>
-          <w:lang w:val="en-US"/>
-        </w:rPr>
-        <w:t xml:space="preserve"> del</w:t>
-      </w:r>
-      <w:r>
-        <w:rPr>
-          <w:lang w:val="en-US"/>
-        </w:rPr>
-        <w:t xml:space="preserve"> </w:t>
-      </w:r>
-      <w:proofErr w:type="spellStart"/>
-      <w:r>
-        <w:rPr>
-          <w:lang w:val="en-US"/>
-        </w:rPr>
-        <w:t>remitente</w:t>
-      </w:r>
-      <w:proofErr w:type="spellEnd"/>
-    </w:p>
-    <w:p>
-      <w:pPr>
-        <w:pStyle w:val="Prrafodelista"/>
-        <w:numPr>
-          <w:ilvl w:val="1"/>
-          <w:numId w:val="2"/>
-        </w:numPr>
-      </w:pPr>
-      <w:r>
-        <w:t>Contenido</w:t>
-      </w:r>
-      <w:r>
-        <w:t xml:space="preserve"> (</w:t>
-      </w:r>
-      <w:proofErr w:type="spellStart"/>
-      <w:r>
-        <w:t>string</w:t>
-      </w:r>
-      <w:proofErr w:type="spellEnd"/>
-      <w:r>
-        <w:t xml:space="preserve">): </w:t>
-      </w:r>
       <w:r>
         <w:t>contenido del mensaje</w:t>
       </w:r>
     </w:p>
+    <w:bookmarkEnd w:id="2"/>
     <w:p>
       <w:pPr>
         <w:rPr>

</xml_diff>